<commit_message>
small change from work
</commit_message>
<xml_diff>
--- a/form880-sp09-MJS.docx
+++ b/form880-sp09-MJS.docx
@@ -246,16 +246,7 @@
           <w:sz w:val="24"/>
           <w:u w:val="single"/>
         </w:rPr>
-        <w:t>5222 Glenthorne</w:t>
-      </w:r>
-      <w:bookmarkStart w:id="0" w:name="_GoBack"/>
-      <w:bookmarkEnd w:id="0"/>
-      <w:r>
-        <w:rPr>
-          <w:sz w:val="24"/>
-          <w:u w:val="single"/>
-        </w:rPr>
-        <w:t xml:space="preserve"> Ct.</w:t>
+        <w:t>5222 Glenthorne Ct.</w:t>
       </w:r>
       <w:r>
         <w:rPr>
@@ -2364,10 +2355,7 @@
               </w:rPr>
             </w:pPr>
             <w:r>
-              <w:rPr>
-                <w:color w:val="FF0000"/>
-              </w:rPr>
-              <w:t>A/B</w:t>
+              <w:t>A</w:t>
             </w:r>
           </w:p>
         </w:tc>
@@ -2423,6 +2411,8 @@
               </w:rPr>
               <w:t>A/B</w:t>
             </w:r>
+            <w:bookmarkStart w:id="0" w:name="_GoBack"/>
+            <w:bookmarkEnd w:id="0"/>
           </w:p>
         </w:tc>
       </w:tr>
@@ -2486,12 +2476,6 @@
         <w:gridCol w:w="6793"/>
       </w:tblGrid>
       <w:tr>
-        <w:tblPrEx>
-          <w:tblCellMar>
-            <w:top w:w="0" w:type="dxa"/>
-            <w:bottom w:w="0" w:type="dxa"/>
-          </w:tblCellMar>
-        </w:tblPrEx>
         <w:trPr>
           <w:trHeight w:val="580"/>
         </w:trPr>
@@ -2531,12 +2515,6 @@
         </w:tc>
       </w:tr>
       <w:tr>
-        <w:tblPrEx>
-          <w:tblCellMar>
-            <w:top w:w="0" w:type="dxa"/>
-            <w:bottom w:w="0" w:type="dxa"/>
-          </w:tblCellMar>
-        </w:tblPrEx>
         <w:trPr>
           <w:trHeight w:val="557"/>
         </w:trPr>
@@ -3650,11 +3628,15 @@
   </w:style>
   <w:style w:type="character" w:default="1" w:styleId="DefaultParagraphFont">
     <w:name w:val="Default Paragraph Font"/>
+    <w:uiPriority w:val="1"/>
     <w:semiHidden/>
+    <w:unhideWhenUsed/>
   </w:style>
   <w:style w:type="table" w:default="1" w:styleId="TableNormal">
     <w:name w:val="Normal Table"/>
+    <w:uiPriority w:val="99"/>
     <w:semiHidden/>
+    <w:unhideWhenUsed/>
     <w:tblPr>
       <w:tblInd w:w="0" w:type="dxa"/>
       <w:tblCellMar>
@@ -3667,7 +3649,9 @@
   </w:style>
   <w:style w:type="numbering" w:default="1" w:styleId="NoList">
     <w:name w:val="No List"/>
+    <w:uiPriority w:val="99"/>
     <w:semiHidden/>
+    <w:unhideWhenUsed/>
   </w:style>
   <w:style w:type="table" w:styleId="TableGrid">
     <w:name w:val="Table Grid"/>
@@ -3863,11 +3847,15 @@
   </w:style>
   <w:style w:type="character" w:default="1" w:styleId="DefaultParagraphFont">
     <w:name w:val="Default Paragraph Font"/>
+    <w:uiPriority w:val="1"/>
     <w:semiHidden/>
+    <w:unhideWhenUsed/>
   </w:style>
   <w:style w:type="table" w:default="1" w:styleId="TableNormal">
     <w:name w:val="Normal Table"/>
+    <w:uiPriority w:val="99"/>
     <w:semiHidden/>
+    <w:unhideWhenUsed/>
     <w:tblPr>
       <w:tblInd w:w="0" w:type="dxa"/>
       <w:tblCellMar>
@@ -3880,7 +3868,9 @@
   </w:style>
   <w:style w:type="numbering" w:default="1" w:styleId="NoList">
     <w:name w:val="No List"/>
+    <w:uiPriority w:val="99"/>
     <w:semiHidden/>
+    <w:unhideWhenUsed/>
   </w:style>
   <w:style w:type="table" w:styleId="TableGrid">
     <w:name w:val="Table Grid"/>

</xml_diff>